<commit_message>
finish lab1 part b
</commit_message>
<xml_diff>
--- a/report.docx
+++ b/report.docx
@@ -96,10 +96,22 @@
         <w:t>Training until convergence</w:t>
       </w:r>
       <w:r>
-        <w:t xml:space="preserve"> shows that our network is in fact working. To check </w:t>
-      </w:r>
-      <w:r>
-        <w:t xml:space="preserve">how well we did, we have to check for generalization. To do this, we have to create a new set of points and run them through the model. </w:t>
+        <w:t xml:space="preserve"> shows that </w:t>
+      </w:r>
+      <w:r>
+        <w:t>the</w:t>
+      </w:r>
+      <w:r>
+        <w:t xml:space="preserve"> network is in fact working. To check </w:t>
+      </w:r>
+      <w:r>
+        <w:t xml:space="preserve">how well </w:t>
+      </w:r>
+      <w:r>
+        <w:t>it</w:t>
+      </w:r>
+      <w:r>
+        <w:t xml:space="preserve"> did, we have to check for generalization. To do this, we have to create a new set of points and run them through the model. </w:t>
       </w:r>
       <w:r>
         <w:t xml:space="preserve">In this case, for the first two input features we sample [-2.1, 2.1] giving us a point in the square [-2.1, 2.1] x [-2.1, 2.1]. The third coordinate is a random number </w:t>
@@ -206,16 +218,16 @@
           <w:noProof/>
         </w:rPr>
         <w:drawing>
-          <wp:anchor distT="0" distB="0" distL="114300" distR="114300" simplePos="0" relativeHeight="251660288" behindDoc="0" locked="0" layoutInCell="1" allowOverlap="1" wp14:anchorId="3355DD14" wp14:editId="3CDD42CF">
+          <wp:anchor distT="0" distB="0" distL="114300" distR="114300" simplePos="0" relativeHeight="251660288" behindDoc="0" locked="0" layoutInCell="1" allowOverlap="1" wp14:anchorId="3355DD14" wp14:editId="71548B5E">
             <wp:simplePos x="0" y="0"/>
             <wp:positionH relativeFrom="column">
-              <wp:posOffset>1080135</wp:posOffset>
+              <wp:posOffset>622300</wp:posOffset>
             </wp:positionH>
             <wp:positionV relativeFrom="paragraph">
-              <wp:posOffset>1329055</wp:posOffset>
+              <wp:posOffset>1328420</wp:posOffset>
             </wp:positionV>
-            <wp:extent cx="4298315" cy="3223895"/>
-            <wp:effectExtent l="0" t="0" r="0" b="1905"/>
+            <wp:extent cx="4721860" cy="3541395"/>
+            <wp:effectExtent l="0" t="0" r="2540" b="0"/>
             <wp:wrapTopAndBottom/>
             <wp:docPr id="3" name="Picture 3"/>
             <wp:cNvGraphicFramePr>
@@ -243,7 +255,7 @@
                   <pic:spPr>
                     <a:xfrm>
                       <a:off x="0" y="0"/>
-                      <a:ext cx="4298315" cy="3223895"/>
+                      <a:ext cx="4721860" cy="3541395"/>
                     </a:xfrm>
                     <a:prstGeom prst="rect">
                       <a:avLst/>
@@ -262,13 +274,11 @@
         </w:drawing>
       </w:r>
       <w:r>
-        <w:t xml:space="preserve">Another factor that affects the model is learning rate. By adjusting the learning rate, one can alter the rate at which </w:t>
-      </w:r>
-      <w:proofErr w:type="gramStart"/>
-      <w:r>
-        <w:t>a model trains</w:t>
-      </w:r>
-      <w:proofErr w:type="gramEnd"/>
+        <w:t xml:space="preserve">Another factor that affects the model is learning rate. By adjusting the learning rate, one can alter the rate at which a model </w:t>
+      </w:r>
+      <w:r>
+        <w:t>converges</w:t>
+      </w:r>
       <w:r>
         <w:t xml:space="preserve">. By increasing the learning rate, the model will </w:t>
       </w:r>
@@ -372,6 +382,699 @@
       </w:r>
       <w:r>
         <w:t xml:space="preserve">converge must faster. </w:t>
+      </w:r>
+    </w:p>
+    <w:p/>
+    <w:p>
+      <w:pPr>
+        <w:pStyle w:val="ListParagraph"/>
+        <w:numPr>
+          <w:ilvl w:val="0"/>
+          <w:numId w:val="1"/>
+        </w:numPr>
+      </w:pPr>
+      <w:r>
+        <w:rPr>
+          <w:noProof/>
+        </w:rPr>
+        <w:drawing>
+          <wp:anchor distT="0" distB="0" distL="114300" distR="114300" simplePos="0" relativeHeight="251663360" behindDoc="1" locked="0" layoutInCell="1" allowOverlap="1" wp14:anchorId="47FDF3F9" wp14:editId="1DED7B92">
+            <wp:simplePos x="0" y="0"/>
+            <wp:positionH relativeFrom="column">
+              <wp:posOffset>4054898</wp:posOffset>
+            </wp:positionH>
+            <wp:positionV relativeFrom="paragraph">
+              <wp:posOffset>2896870</wp:posOffset>
+            </wp:positionV>
+            <wp:extent cx="2438400" cy="1828800"/>
+            <wp:effectExtent l="0" t="0" r="0" b="0"/>
+            <wp:wrapNone/>
+            <wp:docPr id="7" name="Picture 7"/>
+            <wp:cNvGraphicFramePr>
+              <a:graphicFrameLocks xmlns:a="http://schemas.openxmlformats.org/drawingml/2006/main" noChangeAspect="1"/>
+            </wp:cNvGraphicFramePr>
+            <a:graphic xmlns:a="http://schemas.openxmlformats.org/drawingml/2006/main">
+              <a:graphicData uri="http://schemas.openxmlformats.org/drawingml/2006/picture">
+                <pic:pic xmlns:pic="http://schemas.openxmlformats.org/drawingml/2006/picture">
+                  <pic:nvPicPr>
+                    <pic:cNvPr id="7" name="8_all_folds.png"/>
+                    <pic:cNvPicPr/>
+                  </pic:nvPicPr>
+                  <pic:blipFill>
+                    <a:blip r:embed="rId9">
+                      <a:extLst>
+                        <a:ext uri="{28A0092B-C50C-407E-A947-70E740481C1C}">
+                          <a14:useLocalDpi xmlns:a14="http://schemas.microsoft.com/office/drawing/2010/main" val="0"/>
+                        </a:ext>
+                      </a:extLst>
+                    </a:blip>
+                    <a:stretch>
+                      <a:fillRect/>
+                    </a:stretch>
+                  </pic:blipFill>
+                  <pic:spPr>
+                    <a:xfrm>
+                      <a:off x="0" y="0"/>
+                      <a:ext cx="2438400" cy="1828800"/>
+                    </a:xfrm>
+                    <a:prstGeom prst="rect">
+                      <a:avLst/>
+                    </a:prstGeom>
+                  </pic:spPr>
+                </pic:pic>
+              </a:graphicData>
+            </a:graphic>
+            <wp14:sizeRelH relativeFrom="page">
+              <wp14:pctWidth>0</wp14:pctWidth>
+            </wp14:sizeRelH>
+            <wp14:sizeRelV relativeFrom="page">
+              <wp14:pctHeight>0</wp14:pctHeight>
+            </wp14:sizeRelV>
+          </wp:anchor>
+        </w:drawing>
+      </w:r>
+      <w:r>
+        <w:rPr>
+          <w:noProof/>
+        </w:rPr>
+        <w:drawing>
+          <wp:anchor distT="0" distB="0" distL="114300" distR="114300" simplePos="0" relativeHeight="251667456" behindDoc="1" locked="0" layoutInCell="1" allowOverlap="1" wp14:anchorId="0289958C" wp14:editId="06959B12">
+            <wp:simplePos x="0" y="0"/>
+            <wp:positionH relativeFrom="column">
+              <wp:posOffset>1767205</wp:posOffset>
+            </wp:positionH>
+            <wp:positionV relativeFrom="paragraph">
+              <wp:posOffset>2895600</wp:posOffset>
+            </wp:positionV>
+            <wp:extent cx="2438400" cy="1828800"/>
+            <wp:effectExtent l="0" t="0" r="0" b="0"/>
+            <wp:wrapNone/>
+            <wp:docPr id="12" name="Picture 12"/>
+            <wp:cNvGraphicFramePr>
+              <a:graphicFrameLocks xmlns:a="http://schemas.openxmlformats.org/drawingml/2006/main" noChangeAspect="1"/>
+            </wp:cNvGraphicFramePr>
+            <a:graphic xmlns:a="http://schemas.openxmlformats.org/drawingml/2006/main">
+              <a:graphicData uri="http://schemas.openxmlformats.org/drawingml/2006/picture">
+                <pic:pic xmlns:pic="http://schemas.openxmlformats.org/drawingml/2006/picture">
+                  <pic:nvPicPr>
+                    <pic:cNvPr id="12" name="8_fold_5.png"/>
+                    <pic:cNvPicPr/>
+                  </pic:nvPicPr>
+                  <pic:blipFill>
+                    <a:blip r:embed="rId10">
+                      <a:extLst>
+                        <a:ext uri="{28A0092B-C50C-407E-A947-70E740481C1C}">
+                          <a14:useLocalDpi xmlns:a14="http://schemas.microsoft.com/office/drawing/2010/main" val="0"/>
+                        </a:ext>
+                      </a:extLst>
+                    </a:blip>
+                    <a:stretch>
+                      <a:fillRect/>
+                    </a:stretch>
+                  </pic:blipFill>
+                  <pic:spPr>
+                    <a:xfrm>
+                      <a:off x="0" y="0"/>
+                      <a:ext cx="2438400" cy="1828800"/>
+                    </a:xfrm>
+                    <a:prstGeom prst="rect">
+                      <a:avLst/>
+                    </a:prstGeom>
+                  </pic:spPr>
+                </pic:pic>
+              </a:graphicData>
+            </a:graphic>
+            <wp14:sizeRelH relativeFrom="page">
+              <wp14:pctWidth>0</wp14:pctWidth>
+            </wp14:sizeRelH>
+            <wp14:sizeRelV relativeFrom="page">
+              <wp14:pctHeight>0</wp14:pctHeight>
+            </wp14:sizeRelV>
+          </wp:anchor>
+        </w:drawing>
+      </w:r>
+      <w:r>
+        <w:rPr>
+          <w:noProof/>
+        </w:rPr>
+        <w:drawing>
+          <wp:anchor distT="0" distB="0" distL="114300" distR="114300" simplePos="0" relativeHeight="251666432" behindDoc="1" locked="0" layoutInCell="1" allowOverlap="1" wp14:anchorId="334D22AF" wp14:editId="2805FDF7">
+            <wp:simplePos x="0" y="0"/>
+            <wp:positionH relativeFrom="column">
+              <wp:posOffset>-637328</wp:posOffset>
+            </wp:positionH>
+            <wp:positionV relativeFrom="paragraph">
+              <wp:posOffset>2890943</wp:posOffset>
+            </wp:positionV>
+            <wp:extent cx="2438400" cy="1828800"/>
+            <wp:effectExtent l="0" t="0" r="0" b="0"/>
+            <wp:wrapNone/>
+            <wp:docPr id="11" name="Picture 11"/>
+            <wp:cNvGraphicFramePr>
+              <a:graphicFrameLocks xmlns:a="http://schemas.openxmlformats.org/drawingml/2006/main" noChangeAspect="1"/>
+            </wp:cNvGraphicFramePr>
+            <a:graphic xmlns:a="http://schemas.openxmlformats.org/drawingml/2006/main">
+              <a:graphicData uri="http://schemas.openxmlformats.org/drawingml/2006/picture">
+                <pic:pic xmlns:pic="http://schemas.openxmlformats.org/drawingml/2006/picture">
+                  <pic:nvPicPr>
+                    <pic:cNvPr id="11" name="8_fold_4.png"/>
+                    <pic:cNvPicPr/>
+                  </pic:nvPicPr>
+                  <pic:blipFill>
+                    <a:blip r:embed="rId11">
+                      <a:extLst>
+                        <a:ext uri="{28A0092B-C50C-407E-A947-70E740481C1C}">
+                          <a14:useLocalDpi xmlns:a14="http://schemas.microsoft.com/office/drawing/2010/main" val="0"/>
+                        </a:ext>
+                      </a:extLst>
+                    </a:blip>
+                    <a:stretch>
+                      <a:fillRect/>
+                    </a:stretch>
+                  </pic:blipFill>
+                  <pic:spPr>
+                    <a:xfrm>
+                      <a:off x="0" y="0"/>
+                      <a:ext cx="2438400" cy="1828800"/>
+                    </a:xfrm>
+                    <a:prstGeom prst="rect">
+                      <a:avLst/>
+                    </a:prstGeom>
+                  </pic:spPr>
+                </pic:pic>
+              </a:graphicData>
+            </a:graphic>
+            <wp14:sizeRelH relativeFrom="page">
+              <wp14:pctWidth>0</wp14:pctWidth>
+            </wp14:sizeRelH>
+            <wp14:sizeRelV relativeFrom="page">
+              <wp14:pctHeight>0</wp14:pctHeight>
+            </wp14:sizeRelV>
+          </wp:anchor>
+        </w:drawing>
+      </w:r>
+      <w:r>
+        <w:rPr>
+          <w:noProof/>
+        </w:rPr>
+        <w:drawing>
+          <wp:anchor distT="0" distB="0" distL="114300" distR="114300" simplePos="0" relativeHeight="251664384" behindDoc="1" locked="0" layoutInCell="1" allowOverlap="1" wp14:anchorId="45AAA5AC" wp14:editId="2A9C1C1B">
+            <wp:simplePos x="0" y="0"/>
+            <wp:positionH relativeFrom="column">
+              <wp:posOffset>1768475</wp:posOffset>
+            </wp:positionH>
+            <wp:positionV relativeFrom="paragraph">
+              <wp:posOffset>953135</wp:posOffset>
+            </wp:positionV>
+            <wp:extent cx="2438400" cy="1828800"/>
+            <wp:effectExtent l="0" t="0" r="0" b="0"/>
+            <wp:wrapNone/>
+            <wp:docPr id="9" name="Picture 9"/>
+            <wp:cNvGraphicFramePr>
+              <a:graphicFrameLocks xmlns:a="http://schemas.openxmlformats.org/drawingml/2006/main" noChangeAspect="1"/>
+            </wp:cNvGraphicFramePr>
+            <a:graphic xmlns:a="http://schemas.openxmlformats.org/drawingml/2006/main">
+              <a:graphicData uri="http://schemas.openxmlformats.org/drawingml/2006/picture">
+                <pic:pic xmlns:pic="http://schemas.openxmlformats.org/drawingml/2006/picture">
+                  <pic:nvPicPr>
+                    <pic:cNvPr id="9" name="8_fold_2.png"/>
+                    <pic:cNvPicPr/>
+                  </pic:nvPicPr>
+                  <pic:blipFill>
+                    <a:blip r:embed="rId12">
+                      <a:extLst>
+                        <a:ext uri="{28A0092B-C50C-407E-A947-70E740481C1C}">
+                          <a14:useLocalDpi xmlns:a14="http://schemas.microsoft.com/office/drawing/2010/main" val="0"/>
+                        </a:ext>
+                      </a:extLst>
+                    </a:blip>
+                    <a:stretch>
+                      <a:fillRect/>
+                    </a:stretch>
+                  </pic:blipFill>
+                  <pic:spPr>
+                    <a:xfrm>
+                      <a:off x="0" y="0"/>
+                      <a:ext cx="2438400" cy="1828800"/>
+                    </a:xfrm>
+                    <a:prstGeom prst="rect">
+                      <a:avLst/>
+                    </a:prstGeom>
+                  </pic:spPr>
+                </pic:pic>
+              </a:graphicData>
+            </a:graphic>
+            <wp14:sizeRelH relativeFrom="page">
+              <wp14:pctWidth>0</wp14:pctWidth>
+            </wp14:sizeRelH>
+            <wp14:sizeRelV relativeFrom="page">
+              <wp14:pctHeight>0</wp14:pctHeight>
+            </wp14:sizeRelV>
+          </wp:anchor>
+        </w:drawing>
+      </w:r>
+      <w:r>
+        <w:rPr>
+          <w:noProof/>
+        </w:rPr>
+        <w:drawing>
+          <wp:anchor distT="0" distB="0" distL="114300" distR="114300" simplePos="0" relativeHeight="251665408" behindDoc="1" locked="0" layoutInCell="1" allowOverlap="1" wp14:anchorId="3BF7D33C" wp14:editId="15A72402">
+            <wp:simplePos x="0" y="0"/>
+            <wp:positionH relativeFrom="column">
+              <wp:posOffset>4048972</wp:posOffset>
+            </wp:positionH>
+            <wp:positionV relativeFrom="paragraph">
+              <wp:posOffset>951442</wp:posOffset>
+            </wp:positionV>
+            <wp:extent cx="2438400" cy="1828800"/>
+            <wp:effectExtent l="0" t="0" r="0" b="0"/>
+            <wp:wrapNone/>
+            <wp:docPr id="10" name="Picture 10"/>
+            <wp:cNvGraphicFramePr>
+              <a:graphicFrameLocks xmlns:a="http://schemas.openxmlformats.org/drawingml/2006/main" noChangeAspect="1"/>
+            </wp:cNvGraphicFramePr>
+            <a:graphic xmlns:a="http://schemas.openxmlformats.org/drawingml/2006/main">
+              <a:graphicData uri="http://schemas.openxmlformats.org/drawingml/2006/picture">
+                <pic:pic xmlns:pic="http://schemas.openxmlformats.org/drawingml/2006/picture">
+                  <pic:nvPicPr>
+                    <pic:cNvPr id="10" name="8_fold_3.png"/>
+                    <pic:cNvPicPr/>
+                  </pic:nvPicPr>
+                  <pic:blipFill>
+                    <a:blip r:embed="rId13">
+                      <a:extLst>
+                        <a:ext uri="{28A0092B-C50C-407E-A947-70E740481C1C}">
+                          <a14:useLocalDpi xmlns:a14="http://schemas.microsoft.com/office/drawing/2010/main" val="0"/>
+                        </a:ext>
+                      </a:extLst>
+                    </a:blip>
+                    <a:stretch>
+                      <a:fillRect/>
+                    </a:stretch>
+                  </pic:blipFill>
+                  <pic:spPr>
+                    <a:xfrm>
+                      <a:off x="0" y="0"/>
+                      <a:ext cx="2438400" cy="1828800"/>
+                    </a:xfrm>
+                    <a:prstGeom prst="rect">
+                      <a:avLst/>
+                    </a:prstGeom>
+                  </pic:spPr>
+                </pic:pic>
+              </a:graphicData>
+            </a:graphic>
+            <wp14:sizeRelH relativeFrom="page">
+              <wp14:pctWidth>0</wp14:pctWidth>
+            </wp14:sizeRelH>
+            <wp14:sizeRelV relativeFrom="page">
+              <wp14:pctHeight>0</wp14:pctHeight>
+            </wp14:sizeRelV>
+          </wp:anchor>
+        </w:drawing>
+      </w:r>
+      <w:r>
+        <w:rPr>
+          <w:noProof/>
+        </w:rPr>
+        <w:drawing>
+          <wp:anchor distT="0" distB="0" distL="114300" distR="114300" simplePos="0" relativeHeight="251662336" behindDoc="1" locked="0" layoutInCell="1" allowOverlap="1" wp14:anchorId="27519CDD" wp14:editId="5D3B08BA">
+            <wp:simplePos x="0" y="0"/>
+            <wp:positionH relativeFrom="column">
+              <wp:posOffset>-631402</wp:posOffset>
+            </wp:positionH>
+            <wp:positionV relativeFrom="paragraph">
+              <wp:posOffset>953135</wp:posOffset>
+            </wp:positionV>
+            <wp:extent cx="2438400" cy="1828800"/>
+            <wp:effectExtent l="0" t="0" r="0" b="0"/>
+            <wp:wrapNone/>
+            <wp:docPr id="6" name="Picture 6"/>
+            <wp:cNvGraphicFramePr>
+              <a:graphicFrameLocks xmlns:a="http://schemas.openxmlformats.org/drawingml/2006/main" noChangeAspect="1"/>
+            </wp:cNvGraphicFramePr>
+            <a:graphic xmlns:a="http://schemas.openxmlformats.org/drawingml/2006/main">
+              <a:graphicData uri="http://schemas.openxmlformats.org/drawingml/2006/picture">
+                <pic:pic xmlns:pic="http://schemas.openxmlformats.org/drawingml/2006/picture">
+                  <pic:nvPicPr>
+                    <pic:cNvPr id="6" name="8_fold_1.png"/>
+                    <pic:cNvPicPr/>
+                  </pic:nvPicPr>
+                  <pic:blipFill>
+                    <a:blip r:embed="rId14">
+                      <a:extLst>
+                        <a:ext uri="{28A0092B-C50C-407E-A947-70E740481C1C}">
+                          <a14:useLocalDpi xmlns:a14="http://schemas.microsoft.com/office/drawing/2010/main" val="0"/>
+                        </a:ext>
+                      </a:extLst>
+                    </a:blip>
+                    <a:stretch>
+                      <a:fillRect/>
+                    </a:stretch>
+                  </pic:blipFill>
+                  <pic:spPr>
+                    <a:xfrm>
+                      <a:off x="0" y="0"/>
+                      <a:ext cx="2438400" cy="1828800"/>
+                    </a:xfrm>
+                    <a:prstGeom prst="rect">
+                      <a:avLst/>
+                    </a:prstGeom>
+                  </pic:spPr>
+                </pic:pic>
+              </a:graphicData>
+            </a:graphic>
+            <wp14:sizeRelH relativeFrom="page">
+              <wp14:pctWidth>0</wp14:pctWidth>
+            </wp14:sizeRelH>
+            <wp14:sizeRelV relativeFrom="page">
+              <wp14:pctHeight>0</wp14:pctHeight>
+            </wp14:sizeRelV>
+          </wp:anchor>
+        </w:drawing>
+      </w:r>
+      <w:r>
+        <w:t>Now the model is m</w:t>
+      </w:r>
+      <w:r>
+        <w:t>odified to perform 5-fold cross-</w:t>
+      </w:r>
+      <w:r>
+        <w:t>validation on</w:t>
+      </w:r>
+      <w:r>
+        <w:t xml:space="preserve"> a new data set that contains four input features in one of two classes.</w:t>
+      </w:r>
+      <w:r>
+        <w:t xml:space="preserve"> The structure of the network is </w:t>
+      </w:r>
+      <w:proofErr w:type="gramStart"/>
+      <w:r>
+        <w:t>4:N</w:t>
+      </w:r>
+      <w:proofErr w:type="gramEnd"/>
+      <w:r>
+        <w:t xml:space="preserve">:2, where N is the number of hidden nodes in the network. First, the model was trained using 5-fold cross validation where N=8. </w:t>
+      </w:r>
+      <w:r>
+        <w:t>The resul</w:t>
+      </w:r>
+      <w:r>
+        <w:t>ts</w:t>
+      </w:r>
+      <w:r>
+        <w:t xml:space="preserve"> are below.</w:t>
+      </w:r>
+      <w:r>
+        <w:t xml:space="preserve"> </w:t>
+      </w:r>
+    </w:p>
+    <w:p/>
+    <w:p/>
+    <w:p/>
+    <w:p/>
+    <w:p/>
+    <w:p/>
+    <w:p/>
+    <w:p/>
+    <w:p/>
+    <w:p/>
+    <w:p/>
+    <w:p/>
+    <w:p/>
+    <w:p/>
+    <w:p/>
+    <w:p/>
+    <w:p/>
+    <w:p/>
+    <w:p/>
+    <w:p/>
+    <w:p>
+      <w:pPr>
+        <w:ind w:left="720"/>
+      </w:pPr>
+      <w:r>
+        <w:t>In addition to N=8, the cross-</w:t>
+      </w:r>
+      <w:r>
+        <w:t>validation was also performed for the cases N=4 and N=12. The results of these two cases are shown below. Note that these are simply the aggregated confusion matrices, the same type as the bottom-left figure on the previous page.</w:t>
+      </w:r>
+    </w:p>
+    <w:p>
+      <w:pPr>
+        <w:ind w:left="720"/>
+      </w:pPr>
+      <w:r>
+        <w:rPr>
+          <w:noProof/>
+        </w:rPr>
+        <w:drawing>
+          <wp:anchor distT="0" distB="0" distL="114300" distR="114300" simplePos="0" relativeHeight="251669504" behindDoc="1" locked="0" layoutInCell="1" allowOverlap="1" wp14:anchorId="5BA97B1F" wp14:editId="20284069">
+            <wp:simplePos x="0" y="0"/>
+            <wp:positionH relativeFrom="column">
+              <wp:posOffset>2794423</wp:posOffset>
+            </wp:positionH>
+            <wp:positionV relativeFrom="paragraph">
+              <wp:posOffset>58208</wp:posOffset>
+            </wp:positionV>
+            <wp:extent cx="3657600" cy="2743200"/>
+            <wp:effectExtent l="0" t="0" r="0" b="0"/>
+            <wp:wrapNone/>
+            <wp:docPr id="14" name="Picture 14"/>
+            <wp:cNvGraphicFramePr>
+              <a:graphicFrameLocks xmlns:a="http://schemas.openxmlformats.org/drawingml/2006/main" noChangeAspect="1"/>
+            </wp:cNvGraphicFramePr>
+            <a:graphic xmlns:a="http://schemas.openxmlformats.org/drawingml/2006/main">
+              <a:graphicData uri="http://schemas.openxmlformats.org/drawingml/2006/picture">
+                <pic:pic xmlns:pic="http://schemas.openxmlformats.org/drawingml/2006/picture">
+                  <pic:nvPicPr>
+                    <pic:cNvPr id="14" name="12_all_folds.png"/>
+                    <pic:cNvPicPr/>
+                  </pic:nvPicPr>
+                  <pic:blipFill>
+                    <a:blip r:embed="rId15">
+                      <a:extLst>
+                        <a:ext uri="{28A0092B-C50C-407E-A947-70E740481C1C}">
+                          <a14:useLocalDpi xmlns:a14="http://schemas.microsoft.com/office/drawing/2010/main" val="0"/>
+                        </a:ext>
+                      </a:extLst>
+                    </a:blip>
+                    <a:stretch>
+                      <a:fillRect/>
+                    </a:stretch>
+                  </pic:blipFill>
+                  <pic:spPr>
+                    <a:xfrm>
+                      <a:off x="0" y="0"/>
+                      <a:ext cx="3657600" cy="2743200"/>
+                    </a:xfrm>
+                    <a:prstGeom prst="rect">
+                      <a:avLst/>
+                    </a:prstGeom>
+                  </pic:spPr>
+                </pic:pic>
+              </a:graphicData>
+            </a:graphic>
+            <wp14:sizeRelH relativeFrom="page">
+              <wp14:pctWidth>0</wp14:pctWidth>
+            </wp14:sizeRelH>
+            <wp14:sizeRelV relativeFrom="page">
+              <wp14:pctHeight>0</wp14:pctHeight>
+            </wp14:sizeRelV>
+          </wp:anchor>
+        </w:drawing>
+      </w:r>
+      <w:r>
+        <w:rPr>
+          <w:noProof/>
+        </w:rPr>
+        <w:drawing>
+          <wp:anchor distT="0" distB="0" distL="114300" distR="114300" simplePos="0" relativeHeight="251668480" behindDoc="1" locked="0" layoutInCell="1" allowOverlap="1" wp14:anchorId="2A705694" wp14:editId="3D57D20D">
+            <wp:simplePos x="0" y="0"/>
+            <wp:positionH relativeFrom="column">
+              <wp:posOffset>-634365</wp:posOffset>
+            </wp:positionH>
+            <wp:positionV relativeFrom="paragraph">
+              <wp:posOffset>58208</wp:posOffset>
+            </wp:positionV>
+            <wp:extent cx="3657600" cy="2743200"/>
+            <wp:effectExtent l="0" t="0" r="0" b="0"/>
+            <wp:wrapNone/>
+            <wp:docPr id="13" name="Picture 13"/>
+            <wp:cNvGraphicFramePr>
+              <a:graphicFrameLocks xmlns:a="http://schemas.openxmlformats.org/drawingml/2006/main" noChangeAspect="1"/>
+            </wp:cNvGraphicFramePr>
+            <a:graphic xmlns:a="http://schemas.openxmlformats.org/drawingml/2006/main">
+              <a:graphicData uri="http://schemas.openxmlformats.org/drawingml/2006/picture">
+                <pic:pic xmlns:pic="http://schemas.openxmlformats.org/drawingml/2006/picture">
+                  <pic:nvPicPr>
+                    <pic:cNvPr id="13" name="4_all_folds.png"/>
+                    <pic:cNvPicPr/>
+                  </pic:nvPicPr>
+                  <pic:blipFill>
+                    <a:blip r:embed="rId16">
+                      <a:extLst>
+                        <a:ext uri="{28A0092B-C50C-407E-A947-70E740481C1C}">
+                          <a14:useLocalDpi xmlns:a14="http://schemas.microsoft.com/office/drawing/2010/main" val="0"/>
+                        </a:ext>
+                      </a:extLst>
+                    </a:blip>
+                    <a:stretch>
+                      <a:fillRect/>
+                    </a:stretch>
+                  </pic:blipFill>
+                  <pic:spPr>
+                    <a:xfrm>
+                      <a:off x="0" y="0"/>
+                      <a:ext cx="3657600" cy="2743200"/>
+                    </a:xfrm>
+                    <a:prstGeom prst="rect">
+                      <a:avLst/>
+                    </a:prstGeom>
+                  </pic:spPr>
+                </pic:pic>
+              </a:graphicData>
+            </a:graphic>
+            <wp14:sizeRelH relativeFrom="page">
+              <wp14:pctWidth>0</wp14:pctWidth>
+            </wp14:sizeRelH>
+            <wp14:sizeRelV relativeFrom="page">
+              <wp14:pctHeight>0</wp14:pctHeight>
+            </wp14:sizeRelV>
+          </wp:anchor>
+        </w:drawing>
+      </w:r>
+      <w:r>
+        <w:t xml:space="preserve"> </w:t>
+      </w:r>
+    </w:p>
+    <w:p>
+      <w:pPr>
+        <w:ind w:left="720"/>
+      </w:pPr>
+    </w:p>
+    <w:p>
+      <w:pPr>
+        <w:ind w:left="720"/>
+      </w:pPr>
+    </w:p>
+    <w:p>
+      <w:pPr>
+        <w:ind w:left="720"/>
+      </w:pPr>
+    </w:p>
+    <w:p>
+      <w:pPr>
+        <w:ind w:left="720"/>
+      </w:pPr>
+    </w:p>
+    <w:p>
+      <w:pPr>
+        <w:ind w:left="720"/>
+      </w:pPr>
+    </w:p>
+    <w:p>
+      <w:pPr>
+        <w:ind w:left="720"/>
+      </w:pPr>
+    </w:p>
+    <w:p>
+      <w:pPr>
+        <w:ind w:left="720"/>
+      </w:pPr>
+    </w:p>
+    <w:p>
+      <w:pPr>
+        <w:ind w:left="720"/>
+      </w:pPr>
+    </w:p>
+    <w:p>
+      <w:pPr>
+        <w:ind w:left="720"/>
+      </w:pPr>
+    </w:p>
+    <w:p>
+      <w:pPr>
+        <w:ind w:left="720"/>
+      </w:pPr>
+    </w:p>
+    <w:p>
+      <w:pPr>
+        <w:ind w:left="720"/>
+      </w:pPr>
+    </w:p>
+    <w:p>
+      <w:pPr>
+        <w:ind w:left="720"/>
+      </w:pPr>
+    </w:p>
+    <w:p>
+      <w:pPr>
+        <w:ind w:left="720"/>
+      </w:pPr>
+    </w:p>
+    <w:p>
+      <w:pPr>
+        <w:ind w:left="720"/>
+      </w:pPr>
+    </w:p>
+    <w:p>
+      <w:pPr>
+        <w:ind w:left="720"/>
+      </w:pPr>
+    </w:p>
+    <w:p>
+      <w:pPr>
+        <w:ind w:left="720"/>
+      </w:pPr>
+      <w:r>
+        <w:t>All tests were carried out using a learning rate of 0.2, momentum of 0.1</w:t>
+      </w:r>
+      <w:r>
+        <w:t>,</w:t>
+      </w:r>
+      <w:r>
+        <w:t xml:space="preserve"> and</w:t>
+      </w:r>
+      <w:r>
+        <w:t xml:space="preserve"> were trained for 500 epochs</w:t>
+      </w:r>
+      <w:r>
+        <w:t xml:space="preserve"> for each fold</w:t>
+      </w:r>
+      <w:r>
+        <w:t>.</w:t>
+      </w:r>
+      <w:r>
+        <w:t xml:space="preserve"> Overall, the accuracy was highest when N=4. However, the training errors were the lowest when N=12. These two facts suggest that some overfitting may have occurred. When given more degrees of freedom, the model “memorized” training data which would explain lower training errors yet lower accuracy on withheld data. Perhaps an improvement on this could be training for fewer epochs while increasing the learning rate slightly. After performing these changes, the training errors increased across all N that were tested, and N=4 still had the highest accuracy on withheld data throughout the cross-validation process.</w:t>
+      </w:r>
+    </w:p>
+    <w:p>
+      <w:pPr>
+        <w:ind w:left="720"/>
+      </w:pPr>
+    </w:p>
+    <w:p>
+      <w:r>
+        <w:t xml:space="preserve">In conclusion, throughout this lab we saw the effects of adjusting parameters such as learning rate, momentum, and </w:t>
+      </w:r>
+      <w:r>
+        <w:t>number of nodes in hidden layers. In addition, we looked at how cross validation can be used to assess the accuracy and generalizability of a model. The effects of th</w:t>
+      </w:r>
+      <w:r>
+        <w:t>ese parameter modifications</w:t>
+      </w:r>
+      <w:r>
+        <w:t xml:space="preserve"> </w:t>
+      </w:r>
+      <w:r>
+        <w:t xml:space="preserve">behaved similarly to what I was expecting. The biggest surprise to me was the effect of adjusting the number of hidden nodes. Intuition would tell you that the more hidden nodes, the higher the accuracy. However, performing the </w:t>
+      </w:r>
+      <w:r>
+        <w:t>cross-validation</w:t>
+      </w:r>
+      <w:r>
+        <w:t xml:space="preserve"> tests shows that adding more nodes does not actually increase accuracy on data that was withheld from the training process.</w:t>
       </w:r>
       <w:bookmarkStart w:id="0" w:name="_GoBack"/>
       <w:bookmarkEnd w:id="0"/>

</xml_diff>